<commit_message>
Lab 1 nästan färdig, få hjälp med linking i uppg 11
</commit_message>
<xml_diff>
--- a/lab1/Laboration 1.docx
+++ b/lab1/Laboration 1.docx
@@ -92,10 +92,7 @@
         <w:t>Kommandot ”</w:t>
       </w:r>
       <w:r>
-        <w:t xml:space="preserve"> </w:t>
-      </w:r>
-      <w:r>
-        <w:t>cl /</w:t>
+        <w:t xml:space="preserve"> cl /</w:t>
       </w:r>
       <w:proofErr w:type="spellStart"/>
       <w:r>
@@ -103,15 +100,7 @@
       </w:r>
       <w:proofErr w:type="spellEnd"/>
       <w:r>
-        <w:t xml:space="preserve"> /</w:t>
-      </w:r>
-      <w:proofErr w:type="gramStart"/>
-      <w:r>
-        <w:t>Fe:hello.exe</w:t>
-      </w:r>
-      <w:proofErr w:type="gramEnd"/>
-      <w:r>
-        <w:t xml:space="preserve"> hello.cpp</w:t>
+        <w:t xml:space="preserve"> /Fe:hello.exe hello.cpp</w:t>
       </w:r>
       <w:r>
         <w:t>” skapar filen ”hello.exe”</w:t>
@@ -132,55 +121,14 @@
     </w:p>
     <w:p>
       <w:r>
+        <w:rPr>
+          <w:noProof/>
+        </w:rPr>
         <w:drawing>
           <wp:inline distT="0" distB="0" distL="0" distR="0" wp14:anchorId="0BF09F30" wp14:editId="0027DC0A">
             <wp:extent cx="5760720" cy="2612390"/>
             <wp:effectExtent l="0" t="0" r="0" b="0"/>
             <wp:docPr id="1" name="Bildobjekt 1"/>
-            <wp:cNvGraphicFramePr>
-              <a:graphicFrameLocks xmlns:a="http://schemas.openxmlformats.org/drawingml/2006/main" noChangeAspect="1"/>
-            </wp:cNvGraphicFramePr>
-            <a:graphic xmlns:a="http://schemas.openxmlformats.org/drawingml/2006/main">
-              <a:graphicData uri="http://schemas.openxmlformats.org/drawingml/2006/picture">
-                <pic:pic xmlns:pic="http://schemas.openxmlformats.org/drawingml/2006/picture">
-                  <pic:nvPicPr>
-                    <pic:cNvPr id="1" name=""/>
-                    <pic:cNvPicPr/>
-                  </pic:nvPicPr>
-                  <pic:blipFill>
-                    <a:blip r:embed="rId4"/>
-                    <a:stretch>
-                      <a:fillRect/>
-                    </a:stretch>
-                  </pic:blipFill>
-                  <pic:spPr>
-                    <a:xfrm>
-                      <a:off x="0" y="0"/>
-                      <a:ext cx="5760720" cy="2612390"/>
-                    </a:xfrm>
-                    <a:prstGeom prst="rect">
-                      <a:avLst/>
-                    </a:prstGeom>
-                  </pic:spPr>
-                </pic:pic>
-              </a:graphicData>
-            </a:graphic>
-          </wp:inline>
-        </w:drawing>
-      </w:r>
-    </w:p>
-    <w:p>
-      <w:r>
-        <w:t>Körexempel:</w:t>
-      </w:r>
-    </w:p>
-    <w:p>
-      <w:r>
-        <w:drawing>
-          <wp:inline distT="0" distB="0" distL="0" distR="0" wp14:anchorId="7AA149FF" wp14:editId="18A0A91C">
-            <wp:extent cx="3972479" cy="304843"/>
-            <wp:effectExtent l="0" t="0" r="0" b="0"/>
-            <wp:docPr id="2" name="Bildobjekt 2"/>
             <wp:cNvGraphicFramePr>
               <a:graphicFrameLocks xmlns:a="http://schemas.openxmlformats.org/drawingml/2006/main" noChangeAspect="1"/>
             </wp:cNvGraphicFramePr>
@@ -200,7 +148,7 @@
                   <pic:spPr>
                     <a:xfrm>
                       <a:off x="0" y="0"/>
-                      <a:ext cx="3972479" cy="304843"/>
+                      <a:ext cx="5760720" cy="2612390"/>
                     </a:xfrm>
                     <a:prstGeom prst="rect">
                       <a:avLst/>
@@ -213,33 +161,21 @@
         </w:drawing>
       </w:r>
     </w:p>
-    <w:p/>
-    <w:p/>
-    <w:p/>
-    <w:p/>
-    <w:p/>
-    <w:p/>
-    <w:p>
-      <w:pPr>
-        <w:pStyle w:val="Rubrik1"/>
-      </w:pPr>
-      <w:r>
-        <w:lastRenderedPageBreak/>
-        <w:t>Uppgift 4</w:t>
-      </w:r>
-    </w:p>
-    <w:p>
-      <w:r>
-        <w:t>Kod:</w:t>
-      </w:r>
-    </w:p>
-    <w:p>
-      <w:r>
+    <w:p>
+      <w:r>
+        <w:t>Körexempel:</w:t>
+      </w:r>
+    </w:p>
+    <w:p>
+      <w:r>
+        <w:rPr>
+          <w:noProof/>
+        </w:rPr>
         <w:drawing>
-          <wp:inline distT="0" distB="0" distL="0" distR="0" wp14:anchorId="4F028496" wp14:editId="2EA54B1B">
-            <wp:extent cx="4067743" cy="1524213"/>
-            <wp:effectExtent l="0" t="0" r="9525" b="0"/>
-            <wp:docPr id="3" name="Bildobjekt 3"/>
+          <wp:inline distT="0" distB="0" distL="0" distR="0" wp14:anchorId="7AA149FF" wp14:editId="18A0A91C">
+            <wp:extent cx="3972479" cy="304843"/>
+            <wp:effectExtent l="0" t="0" r="0" b="0"/>
+            <wp:docPr id="2" name="Bildobjekt 2"/>
             <wp:cNvGraphicFramePr>
               <a:graphicFrameLocks xmlns:a="http://schemas.openxmlformats.org/drawingml/2006/main" noChangeAspect="1"/>
             </wp:cNvGraphicFramePr>
@@ -259,7 +195,7 @@
                   <pic:spPr>
                     <a:xfrm>
                       <a:off x="0" y="0"/>
-                      <a:ext cx="4067743" cy="1524213"/>
+                      <a:ext cx="3972479" cy="304843"/>
                     </a:xfrm>
                     <a:prstGeom prst="rect">
                       <a:avLst/>
@@ -272,18 +208,36 @@
         </w:drawing>
       </w:r>
     </w:p>
-    <w:p>
-      <w:r>
-        <w:t>Körexempel:</w:t>
-      </w:r>
-    </w:p>
-    <w:p>
-      <w:r>
+    <w:p/>
+    <w:p/>
+    <w:p/>
+    <w:p/>
+    <w:p/>
+    <w:p/>
+    <w:p>
+      <w:pPr>
+        <w:pStyle w:val="Rubrik1"/>
+      </w:pPr>
+      <w:r>
+        <w:lastRenderedPageBreak/>
+        <w:t>Uppgift 4</w:t>
+      </w:r>
+    </w:p>
+    <w:p>
+      <w:r>
+        <w:t>Kod:</w:t>
+      </w:r>
+    </w:p>
+    <w:p>
+      <w:r>
+        <w:rPr>
+          <w:noProof/>
+        </w:rPr>
         <w:drawing>
-          <wp:inline distT="0" distB="0" distL="0" distR="0" wp14:anchorId="290A36AA" wp14:editId="07DFDF18">
-            <wp:extent cx="2343477" cy="1066949"/>
-            <wp:effectExtent l="0" t="0" r="0" b="0"/>
-            <wp:docPr id="4" name="Bildobjekt 4"/>
+          <wp:inline distT="0" distB="0" distL="0" distR="0" wp14:anchorId="4F028496" wp14:editId="2EA54B1B">
+            <wp:extent cx="4067743" cy="1524213"/>
+            <wp:effectExtent l="0" t="0" r="9525" b="0"/>
+            <wp:docPr id="3" name="Bildobjekt 3"/>
             <wp:cNvGraphicFramePr>
               <a:graphicFrameLocks xmlns:a="http://schemas.openxmlformats.org/drawingml/2006/main" noChangeAspect="1"/>
             </wp:cNvGraphicFramePr>
@@ -303,7 +257,7 @@
                   <pic:spPr>
                     <a:xfrm>
                       <a:off x="0" y="0"/>
-                      <a:ext cx="2343477" cy="1066949"/>
+                      <a:ext cx="4067743" cy="1524213"/>
                     </a:xfrm>
                     <a:prstGeom prst="rect">
                       <a:avLst/>
@@ -317,25 +271,20 @@
       </w:r>
     </w:p>
     <w:p>
-      <w:pPr>
-        <w:pStyle w:val="Rubrik1"/>
-      </w:pPr>
-      <w:r>
-        <w:t>Uppgift 5</w:t>
-      </w:r>
-    </w:p>
-    <w:p>
-      <w:r>
-        <w:t>Input:</w:t>
-      </w:r>
-    </w:p>
-    <w:p>
-      <w:r>
+      <w:r>
+        <w:t>Körexempel:</w:t>
+      </w:r>
+    </w:p>
+    <w:p>
+      <w:r>
+        <w:rPr>
+          <w:noProof/>
+        </w:rPr>
         <w:drawing>
-          <wp:inline distT="0" distB="0" distL="0" distR="0" wp14:anchorId="285353A9" wp14:editId="1FBD2FE5">
-            <wp:extent cx="3077004" cy="809738"/>
-            <wp:effectExtent l="0" t="0" r="9525" b="9525"/>
-            <wp:docPr id="5" name="Bildobjekt 5"/>
+          <wp:inline distT="0" distB="0" distL="0" distR="0" wp14:anchorId="290A36AA" wp14:editId="07DFDF18">
+            <wp:extent cx="2343477" cy="1066949"/>
+            <wp:effectExtent l="0" t="0" r="0" b="0"/>
+            <wp:docPr id="4" name="Bildobjekt 4"/>
             <wp:cNvGraphicFramePr>
               <a:graphicFrameLocks xmlns:a="http://schemas.openxmlformats.org/drawingml/2006/main" noChangeAspect="1"/>
             </wp:cNvGraphicFramePr>
@@ -355,7 +304,7 @@
                   <pic:spPr>
                     <a:xfrm>
                       <a:off x="0" y="0"/>
-                      <a:ext cx="3077004" cy="809738"/>
+                      <a:ext cx="2343477" cy="1066949"/>
                     </a:xfrm>
                     <a:prstGeom prst="rect">
                       <a:avLst/>
@@ -369,17 +318,28 @@
       </w:r>
     </w:p>
     <w:p>
-      <w:r>
-        <w:t>Sum.txt:</w:t>
-      </w:r>
-    </w:p>
-    <w:p>
-      <w:r>
+      <w:pPr>
+        <w:pStyle w:val="Rubrik1"/>
+      </w:pPr>
+      <w:r>
+        <w:t>Uppgift 5</w:t>
+      </w:r>
+    </w:p>
+    <w:p>
+      <w:r>
+        <w:t>Input:</w:t>
+      </w:r>
+    </w:p>
+    <w:p>
+      <w:r>
+        <w:rPr>
+          <w:noProof/>
+        </w:rPr>
         <w:drawing>
-          <wp:inline distT="0" distB="0" distL="0" distR="0" wp14:anchorId="0B0D0771" wp14:editId="0DE3425C">
-            <wp:extent cx="1638529" cy="276264"/>
-            <wp:effectExtent l="0" t="0" r="0" b="9525"/>
-            <wp:docPr id="6" name="Bildobjekt 6"/>
+          <wp:inline distT="0" distB="0" distL="0" distR="0" wp14:anchorId="285353A9" wp14:editId="1FBD2FE5">
+            <wp:extent cx="3077004" cy="809738"/>
+            <wp:effectExtent l="0" t="0" r="9525" b="9525"/>
+            <wp:docPr id="5" name="Bildobjekt 5"/>
             <wp:cNvGraphicFramePr>
               <a:graphicFrameLocks xmlns:a="http://schemas.openxmlformats.org/drawingml/2006/main" noChangeAspect="1"/>
             </wp:cNvGraphicFramePr>
@@ -399,7 +359,7 @@
                   <pic:spPr>
                     <a:xfrm>
                       <a:off x="0" y="0"/>
-                      <a:ext cx="1638529" cy="276264"/>
+                      <a:ext cx="3077004" cy="809738"/>
                     </a:xfrm>
                     <a:prstGeom prst="rect">
                       <a:avLst/>
@@ -414,34 +374,19 @@
     </w:p>
     <w:p>
       <w:r>
-        <w:t xml:space="preserve">Allting som skrivs i output-strömmen hamnar i textfilen istället. </w:t>
-      </w:r>
-    </w:p>
-    <w:p>
-      <w:pPr>
-        <w:pStyle w:val="Rubrik1"/>
-      </w:pPr>
-      <w:r>
-        <w:t>Uppgift 6</w:t>
-      </w:r>
-    </w:p>
-    <w:p>
-      <w:proofErr w:type="spellStart"/>
-      <w:r>
-        <w:t>Cmd</w:t>
-      </w:r>
-      <w:proofErr w:type="spellEnd"/>
-      <w:r>
-        <w:t>:</w:t>
-      </w:r>
-    </w:p>
-    <w:p>
-      <w:r>
+        <w:t>Sum.txt:</w:t>
+      </w:r>
+    </w:p>
+    <w:p>
+      <w:r>
+        <w:rPr>
+          <w:noProof/>
+        </w:rPr>
         <w:drawing>
-          <wp:inline distT="0" distB="0" distL="0" distR="0" wp14:anchorId="710B7599" wp14:editId="5FAB5D8D">
-            <wp:extent cx="3238952" cy="438211"/>
-            <wp:effectExtent l="0" t="0" r="0" b="0"/>
-            <wp:docPr id="7" name="Bildobjekt 7"/>
+          <wp:inline distT="0" distB="0" distL="0" distR="0" wp14:anchorId="0B0D0771" wp14:editId="0DE3425C">
+            <wp:extent cx="1638529" cy="276264"/>
+            <wp:effectExtent l="0" t="0" r="0" b="9525"/>
+            <wp:docPr id="6" name="Bildobjekt 6"/>
             <wp:cNvGraphicFramePr>
               <a:graphicFrameLocks xmlns:a="http://schemas.openxmlformats.org/drawingml/2006/main" noChangeAspect="1"/>
             </wp:cNvGraphicFramePr>
@@ -461,7 +406,7 @@
                   <pic:spPr>
                     <a:xfrm>
                       <a:off x="0" y="0"/>
-                      <a:ext cx="3238952" cy="438211"/>
+                      <a:ext cx="1638529" cy="276264"/>
                     </a:xfrm>
                     <a:prstGeom prst="rect">
                       <a:avLst/>
@@ -476,16 +421,37 @@
     </w:p>
     <w:p>
       <w:r>
-        <w:t>Terms.txt:</w:t>
-      </w:r>
-    </w:p>
-    <w:p>
-      <w:r>
+        <w:t xml:space="preserve">Allting som skrivs i output-strömmen hamnar i textfilen istället. </w:t>
+      </w:r>
+    </w:p>
+    <w:p>
+      <w:pPr>
+        <w:pStyle w:val="Rubrik1"/>
+      </w:pPr>
+      <w:r>
+        <w:t>Uppgift 6</w:t>
+      </w:r>
+    </w:p>
+    <w:p>
+      <w:proofErr w:type="spellStart"/>
+      <w:r>
+        <w:t>Cmd</w:t>
+      </w:r>
+      <w:proofErr w:type="spellEnd"/>
+      <w:r>
+        <w:t>:</w:t>
+      </w:r>
+    </w:p>
+    <w:p>
+      <w:r>
+        <w:rPr>
+          <w:noProof/>
+        </w:rPr>
         <w:drawing>
-          <wp:inline distT="0" distB="0" distL="0" distR="0" wp14:anchorId="78FDABBB" wp14:editId="36B22CDB">
-            <wp:extent cx="743054" cy="200053"/>
-            <wp:effectExtent l="0" t="0" r="0" b="9525"/>
-            <wp:docPr id="8" name="Bildobjekt 8"/>
+          <wp:inline distT="0" distB="0" distL="0" distR="0" wp14:anchorId="710B7599" wp14:editId="5FAB5D8D">
+            <wp:extent cx="3238952" cy="438211"/>
+            <wp:effectExtent l="0" t="0" r="0" b="0"/>
+            <wp:docPr id="7" name="Bildobjekt 7"/>
             <wp:cNvGraphicFramePr>
               <a:graphicFrameLocks xmlns:a="http://schemas.openxmlformats.org/drawingml/2006/main" noChangeAspect="1"/>
             </wp:cNvGraphicFramePr>
@@ -505,7 +471,7 @@
                   <pic:spPr>
                     <a:xfrm>
                       <a:off x="0" y="0"/>
-                      <a:ext cx="743054" cy="200053"/>
+                      <a:ext cx="3238952" cy="438211"/>
                     </a:xfrm>
                     <a:prstGeom prst="rect">
                       <a:avLst/>
@@ -520,43 +486,19 @@
     </w:p>
     <w:p>
       <w:r>
-        <w:t xml:space="preserve">Outputströmmen hamnar i kommandotolken. </w:t>
-      </w:r>
-      <w:r>
-        <w:t xml:space="preserve">Den innehåller allting som skrivs av </w:t>
-      </w:r>
-      <w:proofErr w:type="spellStart"/>
-      <w:r>
-        <w:t>utströmmen</w:t>
-      </w:r>
-      <w:proofErr w:type="spellEnd"/>
-      <w:r>
-        <w:t>.</w:t>
-      </w:r>
-    </w:p>
-    <w:p/>
-    <w:p/>
-    <w:p>
-      <w:pPr>
-        <w:pStyle w:val="Rubrik1"/>
-      </w:pPr>
-      <w:r>
-        <w:lastRenderedPageBreak/>
-        <w:t>Uppgift 7</w:t>
-      </w:r>
-    </w:p>
-    <w:p>
-      <w:r>
-        <w:t>CMD:</w:t>
-      </w:r>
-    </w:p>
-    <w:p>
-      <w:r>
+        <w:t>Terms.txt:</w:t>
+      </w:r>
+    </w:p>
+    <w:p>
+      <w:r>
+        <w:rPr>
+          <w:noProof/>
+        </w:rPr>
         <w:drawing>
-          <wp:inline distT="0" distB="0" distL="0" distR="0" wp14:anchorId="78E94C8D" wp14:editId="292ABA6E">
-            <wp:extent cx="4153480" cy="142895"/>
+          <wp:inline distT="0" distB="0" distL="0" distR="0" wp14:anchorId="78FDABBB" wp14:editId="36B22CDB">
+            <wp:extent cx="743054" cy="200053"/>
             <wp:effectExtent l="0" t="0" r="0" b="9525"/>
-            <wp:docPr id="9" name="Bildobjekt 9"/>
+            <wp:docPr id="8" name="Bildobjekt 8"/>
             <wp:cNvGraphicFramePr>
               <a:graphicFrameLocks xmlns:a="http://schemas.openxmlformats.org/drawingml/2006/main" noChangeAspect="1"/>
             </wp:cNvGraphicFramePr>
@@ -576,7 +518,7 @@
                   <pic:spPr>
                     <a:xfrm>
                       <a:off x="0" y="0"/>
-                      <a:ext cx="4153480" cy="142895"/>
+                      <a:ext cx="743054" cy="200053"/>
                     </a:xfrm>
                     <a:prstGeom prst="rect">
                       <a:avLst/>
@@ -591,16 +533,46 @@
     </w:p>
     <w:p>
       <w:r>
-        <w:t>Sum.txt efter exekvering:</w:t>
-      </w:r>
-    </w:p>
-    <w:p>
-      <w:r>
+        <w:t xml:space="preserve">Outputströmmen hamnar i kommandotolken. </w:t>
+      </w:r>
+      <w:r>
+        <w:t xml:space="preserve">Den innehåller allting som skrivs av </w:t>
+      </w:r>
+      <w:proofErr w:type="spellStart"/>
+      <w:r>
+        <w:t>utströmmen</w:t>
+      </w:r>
+      <w:proofErr w:type="spellEnd"/>
+      <w:r>
+        <w:t>.</w:t>
+      </w:r>
+    </w:p>
+    <w:p/>
+    <w:p/>
+    <w:p>
+      <w:pPr>
+        <w:pStyle w:val="Rubrik1"/>
+      </w:pPr>
+      <w:r>
+        <w:lastRenderedPageBreak/>
+        <w:t>Uppgift 7</w:t>
+      </w:r>
+    </w:p>
+    <w:p>
+      <w:r>
+        <w:t>CMD:</w:t>
+      </w:r>
+    </w:p>
+    <w:p>
+      <w:r>
+        <w:rPr>
+          <w:noProof/>
+        </w:rPr>
         <w:drawing>
-          <wp:inline distT="0" distB="0" distL="0" distR="0" wp14:anchorId="2DADA950" wp14:editId="7A453335">
-            <wp:extent cx="1619476" cy="285790"/>
-            <wp:effectExtent l="0" t="0" r="0" b="0"/>
-            <wp:docPr id="10" name="Bildobjekt 10"/>
+          <wp:inline distT="0" distB="0" distL="0" distR="0" wp14:anchorId="78E94C8D" wp14:editId="292ABA6E">
+            <wp:extent cx="4153480" cy="142895"/>
+            <wp:effectExtent l="0" t="0" r="0" b="9525"/>
+            <wp:docPr id="9" name="Bildobjekt 9"/>
             <wp:cNvGraphicFramePr>
               <a:graphicFrameLocks xmlns:a="http://schemas.openxmlformats.org/drawingml/2006/main" noChangeAspect="1"/>
             </wp:cNvGraphicFramePr>
@@ -620,7 +592,7 @@
                   <pic:spPr>
                     <a:xfrm>
                       <a:off x="0" y="0"/>
-                      <a:ext cx="1619476" cy="285790"/>
+                      <a:ext cx="4153480" cy="142895"/>
                     </a:xfrm>
                     <a:prstGeom prst="rect">
                       <a:avLst/>
@@ -634,20 +606,20 @@
       </w:r>
     </w:p>
     <w:p>
-      <w:pPr>
-        <w:pStyle w:val="Rubrik1"/>
-      </w:pPr>
-      <w:r>
-        <w:t>Uppgift 8</w:t>
-      </w:r>
-    </w:p>
-    <w:p>
-      <w:r>
+      <w:r>
+        <w:t>Sum.txt efter exekvering:</w:t>
+      </w:r>
+    </w:p>
+    <w:p>
+      <w:r>
+        <w:rPr>
+          <w:noProof/>
+        </w:rPr>
         <w:drawing>
-          <wp:inline distT="0" distB="0" distL="0" distR="0" wp14:anchorId="0A8FC18E" wp14:editId="5EAB16A5">
-            <wp:extent cx="5760720" cy="1943735"/>
+          <wp:inline distT="0" distB="0" distL="0" distR="0" wp14:anchorId="2DADA950" wp14:editId="7A453335">
+            <wp:extent cx="1619476" cy="285790"/>
             <wp:effectExtent l="0" t="0" r="0" b="0"/>
-            <wp:docPr id="12" name="Bildobjekt 12"/>
+            <wp:docPr id="10" name="Bildobjekt 10"/>
             <wp:cNvGraphicFramePr>
               <a:graphicFrameLocks xmlns:a="http://schemas.openxmlformats.org/drawingml/2006/main" noChangeAspect="1"/>
             </wp:cNvGraphicFramePr>
@@ -667,7 +639,7 @@
                   <pic:spPr>
                     <a:xfrm>
                       <a:off x="0" y="0"/>
-                      <a:ext cx="5760720" cy="1943735"/>
+                      <a:ext cx="1619476" cy="285790"/>
                     </a:xfrm>
                     <a:prstGeom prst="rect">
                       <a:avLst/>
@@ -681,30 +653,23 @@
       </w:r>
     </w:p>
     <w:p>
-      <w:r>
-        <w:t xml:space="preserve">Använde exempel-polynomerna som fanns i uppgiften. </w:t>
-      </w:r>
-    </w:p>
-    <w:p>
       <w:pPr>
         <w:pStyle w:val="Rubrik1"/>
       </w:pPr>
       <w:r>
-        <w:t>Uppgift 9</w:t>
-      </w:r>
-    </w:p>
-    <w:p>
-      <w:r>
-        <w:t>Totala exekveringsresultat kan ses till höger i bilden, vänstra sidan visar hur print-satserna ser ut. Det till höger repeterades för varje polynom.</w:t>
-      </w:r>
-    </w:p>
-    <w:p>
-      <w:r>
+        <w:t>Uppgift 8</w:t>
+      </w:r>
+    </w:p>
+    <w:p>
+      <w:r>
+        <w:rPr>
+          <w:noProof/>
+        </w:rPr>
         <w:drawing>
-          <wp:inline distT="0" distB="0" distL="0" distR="0" wp14:anchorId="3BE69C10" wp14:editId="5DDBB0A0">
-            <wp:extent cx="5760720" cy="2166620"/>
-            <wp:effectExtent l="0" t="0" r="0" b="5080"/>
-            <wp:docPr id="13" name="Bildobjekt 13"/>
+          <wp:inline distT="0" distB="0" distL="0" distR="0" wp14:anchorId="0A8FC18E" wp14:editId="5EAB16A5">
+            <wp:extent cx="5760720" cy="1943735"/>
+            <wp:effectExtent l="0" t="0" r="0" b="0"/>
+            <wp:docPr id="12" name="Bildobjekt 12"/>
             <wp:cNvGraphicFramePr>
               <a:graphicFrameLocks xmlns:a="http://schemas.openxmlformats.org/drawingml/2006/main" noChangeAspect="1"/>
             </wp:cNvGraphicFramePr>
@@ -724,6 +689,66 @@
                   <pic:spPr>
                     <a:xfrm>
                       <a:off x="0" y="0"/>
+                      <a:ext cx="5760720" cy="1943735"/>
+                    </a:xfrm>
+                    <a:prstGeom prst="rect">
+                      <a:avLst/>
+                    </a:prstGeom>
+                  </pic:spPr>
+                </pic:pic>
+              </a:graphicData>
+            </a:graphic>
+          </wp:inline>
+        </w:drawing>
+      </w:r>
+    </w:p>
+    <w:p>
+      <w:r>
+        <w:t xml:space="preserve">Använde exempel-polynomerna som fanns i uppgiften. </w:t>
+      </w:r>
+    </w:p>
+    <w:p>
+      <w:pPr>
+        <w:pStyle w:val="Rubrik1"/>
+      </w:pPr>
+      <w:r>
+        <w:t>Uppgift 9</w:t>
+      </w:r>
+    </w:p>
+    <w:p>
+      <w:r>
+        <w:t>Totala exekveringsresultat kan ses till höger i bilden, vänstra sidan visar hur print-satserna ser ut. Det till höger repeterades för varje polynom.</w:t>
+      </w:r>
+    </w:p>
+    <w:p>
+      <w:r>
+        <w:rPr>
+          <w:noProof/>
+        </w:rPr>
+        <w:drawing>
+          <wp:inline distT="0" distB="0" distL="0" distR="0" wp14:anchorId="3BE69C10" wp14:editId="5DDBB0A0">
+            <wp:extent cx="5760720" cy="2166620"/>
+            <wp:effectExtent l="0" t="0" r="0" b="5080"/>
+            <wp:docPr id="13" name="Bildobjekt 13"/>
+            <wp:cNvGraphicFramePr>
+              <a:graphicFrameLocks xmlns:a="http://schemas.openxmlformats.org/drawingml/2006/main" noChangeAspect="1"/>
+            </wp:cNvGraphicFramePr>
+            <a:graphic xmlns:a="http://schemas.openxmlformats.org/drawingml/2006/main">
+              <a:graphicData uri="http://schemas.openxmlformats.org/drawingml/2006/picture">
+                <pic:pic xmlns:pic="http://schemas.openxmlformats.org/drawingml/2006/picture">
+                  <pic:nvPicPr>
+                    <pic:cNvPr id="1" name=""/>
+                    <pic:cNvPicPr/>
+                  </pic:nvPicPr>
+                  <pic:blipFill>
+                    <a:blip r:embed="rId16"/>
+                    <a:stretch>
+                      <a:fillRect/>
+                    </a:stretch>
+                  </pic:blipFill>
+                  <pic:spPr>
+                    <a:xfrm>
+                      <a:off x="0" y="0"/>
                       <a:ext cx="5760720" cy="2166620"/>
                     </a:xfrm>
                     <a:prstGeom prst="rect">
@@ -742,17 +767,12 @@
         <w:t xml:space="preserve">Om man matar in en rot i </w:t>
       </w:r>
       <w:proofErr w:type="spellStart"/>
-      <w:proofErr w:type="gramStart"/>
       <w:r>
         <w:t>eval</w:t>
       </w:r>
       <w:proofErr w:type="spellEnd"/>
       <w:r>
-        <w:t>(</w:t>
-      </w:r>
-      <w:proofErr w:type="gramEnd"/>
-      <w:r>
-        <w:t>) bör 0 returneras om roten är korrekt.</w:t>
+        <w:t>() bör 0 returneras om roten är korrekt.</w:t>
       </w:r>
     </w:p>
     <w:p>
@@ -822,7 +842,13 @@
             <w:rPr>
               <w:rFonts w:ascii="Cambria Math" w:hAnsi="Cambria Math"/>
             </w:rPr>
-            <m:t>+2x+1 har en rot. Denna roten är-1. eval</m:t>
+            <m:t xml:space="preserve">+2x+1 </m:t>
+          </m:r>
+          <m:r>
+            <w:rPr>
+              <w:rFonts w:ascii="Cambria Math" w:hAnsi="Cambria Math"/>
+            </w:rPr>
+            <m:t>har en rot. Denna roten är-1. eval</m:t>
           </m:r>
           <m:d>
             <m:dPr>
@@ -929,7 +955,175 @@
         <w:t>Uppgift 10</w:t>
       </w:r>
     </w:p>
+    <w:p>
+      <w:r>
+        <w:t xml:space="preserve">Kände att ett y/n input var mer intressant sätt men kan fixa om det inte tillåts. </w:t>
+      </w:r>
+    </w:p>
+    <w:p>
+      <w:r>
+        <w:drawing>
+          <wp:inline distT="0" distB="0" distL="0" distR="0" wp14:anchorId="215B0DB6" wp14:editId="09A3F970">
+            <wp:extent cx="5760720" cy="5908040"/>
+            <wp:effectExtent l="0" t="0" r="0" b="0"/>
+            <wp:docPr id="11" name="Bildobjekt 11"/>
+            <wp:cNvGraphicFramePr>
+              <a:graphicFrameLocks xmlns:a="http://schemas.openxmlformats.org/drawingml/2006/main" noChangeAspect="1"/>
+            </wp:cNvGraphicFramePr>
+            <a:graphic xmlns:a="http://schemas.openxmlformats.org/drawingml/2006/main">
+              <a:graphicData uri="http://schemas.openxmlformats.org/drawingml/2006/picture">
+                <pic:pic xmlns:pic="http://schemas.openxmlformats.org/drawingml/2006/picture">
+                  <pic:nvPicPr>
+                    <pic:cNvPr id="1" name=""/>
+                    <pic:cNvPicPr/>
+                  </pic:nvPicPr>
+                  <pic:blipFill>
+                    <a:blip r:embed="rId17"/>
+                    <a:stretch>
+                      <a:fillRect/>
+                    </a:stretch>
+                  </pic:blipFill>
+                  <pic:spPr>
+                    <a:xfrm>
+                      <a:off x="0" y="0"/>
+                      <a:ext cx="5760720" cy="5908040"/>
+                    </a:xfrm>
+                    <a:prstGeom prst="rect">
+                      <a:avLst/>
+                    </a:prstGeom>
+                  </pic:spPr>
+                </pic:pic>
+              </a:graphicData>
+            </a:graphic>
+          </wp:inline>
+        </w:drawing>
+      </w:r>
+    </w:p>
     <w:p/>
+    <w:p/>
+    <w:p/>
+    <w:p/>
+    <w:p/>
+    <w:p/>
+    <w:p/>
+    <w:p/>
+    <w:p>
+      <w:pPr>
+        <w:pStyle w:val="Rubrik1"/>
+      </w:pPr>
+      <w:r>
+        <w:lastRenderedPageBreak/>
+        <w:t>Uppgift 11</w:t>
+      </w:r>
+    </w:p>
+    <w:p>
+      <w:r>
+        <w:t>TODO: FÅ HJÄLP MED LÄNKNING</w:t>
+      </w:r>
+    </w:p>
+    <w:p>
+      <w:r>
+        <w:t xml:space="preserve">Om a = 0 är polynomet av första graden. </w:t>
+      </w:r>
+    </w:p>
+    <w:p>
+      <w:pPr>
+        <w:pStyle w:val="Rubrik1"/>
+      </w:pPr>
+      <w:r>
+        <w:t>Uppgift 13 (Inte den valfria, så egentligen 14)</w:t>
+      </w:r>
+    </w:p>
+    <w:p>
+      <w:r>
+        <w:t xml:space="preserve">Eftersom uppgiften endast säger man ska försöka förstå dem skriver jag bara mina anteckningar om dem här. </w:t>
+      </w:r>
+    </w:p>
+    <w:p>
+      <w:pPr>
+        <w:pStyle w:val="Liststycke"/>
+        <w:numPr>
+          <w:ilvl w:val="0"/>
+          <w:numId w:val="1"/>
+        </w:numPr>
+      </w:pPr>
+      <w:r>
+        <w:t xml:space="preserve">Till för att organisera kompilering av kod. </w:t>
+      </w:r>
+    </w:p>
+    <w:p>
+      <w:pPr>
+        <w:pStyle w:val="Liststycke"/>
+        <w:numPr>
+          <w:ilvl w:val="0"/>
+          <w:numId w:val="1"/>
+        </w:numPr>
+      </w:pPr>
+      <w:r>
+        <w:t>Definierar hur en process för att kompilera kod till en viss grupp källkodsfiler.</w:t>
+      </w:r>
+    </w:p>
+    <w:p>
+      <w:pPr>
+        <w:pStyle w:val="Liststycke"/>
+        <w:numPr>
+          <w:ilvl w:val="1"/>
+          <w:numId w:val="1"/>
+        </w:numPr>
+      </w:pPr>
+      <w:r>
+        <w:t xml:space="preserve">Definierar både hur den ska kompileras och hur den ska tas bort via </w:t>
+      </w:r>
+      <w:proofErr w:type="spellStart"/>
+      <w:r>
+        <w:t>clean</w:t>
+      </w:r>
+      <w:proofErr w:type="spellEnd"/>
+      <w:r>
+        <w:t>.</w:t>
+      </w:r>
+    </w:p>
+    <w:p>
+      <w:pPr>
+        <w:pStyle w:val="Liststycke"/>
+        <w:numPr>
+          <w:ilvl w:val="0"/>
+          <w:numId w:val="1"/>
+        </w:numPr>
+      </w:pPr>
+      <w:r>
+        <w:t>Innehåller typ konstanta variabler som kan peka på namn till filer/mappar</w:t>
+      </w:r>
+    </w:p>
+    <w:p>
+      <w:pPr>
+        <w:pStyle w:val="Rubrik1"/>
+      </w:pPr>
+      <w:r>
+        <w:t>Uppgift 14 (Sista uppgiften, egentligen 15)</w:t>
+      </w:r>
+    </w:p>
+    <w:p>
+      <w:r>
+        <w:t>Antar att när man skriver ”</w:t>
+      </w:r>
+      <w:proofErr w:type="spellStart"/>
+      <w:r>
+        <w:t>nmake</w:t>
+      </w:r>
+      <w:proofErr w:type="spellEnd"/>
+      <w:r>
+        <w:t xml:space="preserve"> all” följer den anvisningarna efter ”all:” i makefilen. Man ser ut att kunna skapa </w:t>
+      </w:r>
+      <w:proofErr w:type="spellStart"/>
+      <w:r>
+        <w:t>macros</w:t>
+      </w:r>
+      <w:proofErr w:type="spellEnd"/>
+      <w:r>
+        <w:t xml:space="preserve">/funktionsliknande grejer som kan innehålla flera kommandon i sig </w:t>
+      </w:r>
+    </w:p>
     <w:sectPr>
       <w:pgSz w:w="11906" w:h="16838"/>
       <w:pgMar w:top="1417" w:right="1417" w:bottom="1417" w:left="1417" w:header="708" w:footer="708" w:gutter="0"/>
@@ -938,6 +1132,126 @@
     </w:sectPr>
   </w:body>
 </w:document>
+</file>
+
+<file path=word/numbering.xml><?xml version="1.0" encoding="utf-8"?>
+<w:numbering xmlns:wpc="http://schemas.microsoft.com/office/word/2010/wordprocessingCanvas" xmlns:cx="http://schemas.microsoft.com/office/drawing/2014/chartex" xmlns:cx1="http://schemas.microsoft.com/office/drawing/2015/9/8/chartex" xmlns:cx2="http://schemas.microsoft.com/office/drawing/2015/10/21/chartex" xmlns:cx3="http://schemas.microsoft.com/office/drawing/2016/5/9/chartex" xmlns:cx4="http://schemas.microsoft.com/office/drawing/2016/5/10/chartex" xmlns:cx5="http://schemas.microsoft.com/office/drawing/2016/5/11/chartex" xmlns:cx6="http://schemas.microsoft.com/office/drawing/2016/5/12/chartex" xmlns:cx7="http://schemas.microsoft.com/office/drawing/2016/5/13/chartex" xmlns:cx8="http://schemas.microsoft.com/office/drawing/2016/5/14/chartex" xmlns:mc="http://schemas.openxmlformats.org/markup-compatibility/2006" xmlns:aink="http://schemas.microsoft.com/office/drawing/2016/ink" xmlns:am3d="http://schemas.microsoft.com/office/drawing/2017/model3d" xmlns:o="urn:schemas-microsoft-com:office:office" xmlns:r="http://schemas.openxmlformats.org/officeDocument/2006/relationships" xmlns:m="http://schemas.openxmlformats.org/officeDocument/2006/math" xmlns:v="urn:schemas-microsoft-com:vml" xmlns:wp14="http://schemas.microsoft.com/office/word/2010/wordprocessingDrawing" xmlns:wp="http://schemas.openxmlformats.org/drawingml/2006/wordprocessingDrawing" xmlns:w10="urn:schemas-microsoft-com:office:word" xmlns:w="http://schemas.openxmlformats.org/wordprocessingml/2006/main" xmlns:w14="http://schemas.microsoft.com/office/word/2010/wordml" xmlns:w15="http://schemas.microsoft.com/office/word/2012/wordml" xmlns:w16cex="http://schemas.microsoft.com/office/word/2018/wordml/cex" xmlns:w16cid="http://schemas.microsoft.com/office/word/2016/wordml/cid" xmlns:w16="http://schemas.microsoft.com/office/word/2018/wordml" xmlns:w16se="http://schemas.microsoft.com/office/word/2015/wordml/symex" xmlns:wpg="http://schemas.microsoft.com/office/word/2010/wordprocessingGroup" xmlns:wpi="http://schemas.microsoft.com/office/word/2010/wordprocessingInk" xmlns:wne="http://schemas.microsoft.com/office/word/2006/wordml" xmlns:wps="http://schemas.microsoft.com/office/word/2010/wordprocessingShape" mc:Ignorable="w14 w15 w16se w16cid w16 w16cex wp14">
+  <w:abstractNum w:abstractNumId="0" w15:restartNumberingAfterBreak="0">
+    <w:nsid w:val="00E45DAB"/>
+    <w:multiLevelType w:val="hybridMultilevel"/>
+    <w:tmpl w:val="425AEE70"/>
+    <w:lvl w:ilvl="0" w:tplc="CBCAB152">
+      <w:numFmt w:val="bullet"/>
+      <w:lvlText w:val="-"/>
+      <w:lvlJc w:val="left"/>
+      <w:pPr>
+        <w:ind w:left="720" w:hanging="360"/>
+      </w:pPr>
+      <w:rPr>
+        <w:rFonts w:ascii="Calibri" w:eastAsiaTheme="minorHAnsi" w:hAnsi="Calibri" w:cs="Calibri" w:hint="default"/>
+      </w:rPr>
+    </w:lvl>
+    <w:lvl w:ilvl="1" w:tplc="041D0003">
+      <w:start w:val="1"/>
+      <w:numFmt w:val="bullet"/>
+      <w:lvlText w:val="o"/>
+      <w:lvlJc w:val="left"/>
+      <w:pPr>
+        <w:ind w:left="1440" w:hanging="360"/>
+      </w:pPr>
+      <w:rPr>
+        <w:rFonts w:ascii="Courier New" w:hAnsi="Courier New" w:cs="Courier New" w:hint="default"/>
+      </w:rPr>
+    </w:lvl>
+    <w:lvl w:ilvl="2" w:tplc="041D0005" w:tentative="1">
+      <w:start w:val="1"/>
+      <w:numFmt w:val="bullet"/>
+      <w:lvlText w:val=""/>
+      <w:lvlJc w:val="left"/>
+      <w:pPr>
+        <w:ind w:left="2160" w:hanging="360"/>
+      </w:pPr>
+      <w:rPr>
+        <w:rFonts w:ascii="Wingdings" w:hAnsi="Wingdings" w:hint="default"/>
+      </w:rPr>
+    </w:lvl>
+    <w:lvl w:ilvl="3" w:tplc="041D0001" w:tentative="1">
+      <w:start w:val="1"/>
+      <w:numFmt w:val="bullet"/>
+      <w:lvlText w:val=""/>
+      <w:lvlJc w:val="left"/>
+      <w:pPr>
+        <w:ind w:left="2880" w:hanging="360"/>
+      </w:pPr>
+      <w:rPr>
+        <w:rFonts w:ascii="Symbol" w:hAnsi="Symbol" w:hint="default"/>
+      </w:rPr>
+    </w:lvl>
+    <w:lvl w:ilvl="4" w:tplc="041D0003" w:tentative="1">
+      <w:start w:val="1"/>
+      <w:numFmt w:val="bullet"/>
+      <w:lvlText w:val="o"/>
+      <w:lvlJc w:val="left"/>
+      <w:pPr>
+        <w:ind w:left="3600" w:hanging="360"/>
+      </w:pPr>
+      <w:rPr>
+        <w:rFonts w:ascii="Courier New" w:hAnsi="Courier New" w:cs="Courier New" w:hint="default"/>
+      </w:rPr>
+    </w:lvl>
+    <w:lvl w:ilvl="5" w:tplc="041D0005" w:tentative="1">
+      <w:start w:val="1"/>
+      <w:numFmt w:val="bullet"/>
+      <w:lvlText w:val=""/>
+      <w:lvlJc w:val="left"/>
+      <w:pPr>
+        <w:ind w:left="4320" w:hanging="360"/>
+      </w:pPr>
+      <w:rPr>
+        <w:rFonts w:ascii="Wingdings" w:hAnsi="Wingdings" w:hint="default"/>
+      </w:rPr>
+    </w:lvl>
+    <w:lvl w:ilvl="6" w:tplc="041D0001" w:tentative="1">
+      <w:start w:val="1"/>
+      <w:numFmt w:val="bullet"/>
+      <w:lvlText w:val=""/>
+      <w:lvlJc w:val="left"/>
+      <w:pPr>
+        <w:ind w:left="5040" w:hanging="360"/>
+      </w:pPr>
+      <w:rPr>
+        <w:rFonts w:ascii="Symbol" w:hAnsi="Symbol" w:hint="default"/>
+      </w:rPr>
+    </w:lvl>
+    <w:lvl w:ilvl="7" w:tplc="041D0003" w:tentative="1">
+      <w:start w:val="1"/>
+      <w:numFmt w:val="bullet"/>
+      <w:lvlText w:val="o"/>
+      <w:lvlJc w:val="left"/>
+      <w:pPr>
+        <w:ind w:left="5760" w:hanging="360"/>
+      </w:pPr>
+      <w:rPr>
+        <w:rFonts w:ascii="Courier New" w:hAnsi="Courier New" w:cs="Courier New" w:hint="default"/>
+      </w:rPr>
+    </w:lvl>
+    <w:lvl w:ilvl="8" w:tplc="041D0005" w:tentative="1">
+      <w:start w:val="1"/>
+      <w:numFmt w:val="bullet"/>
+      <w:lvlText w:val=""/>
+      <w:lvlJc w:val="left"/>
+      <w:pPr>
+        <w:ind w:left="6480" w:hanging="360"/>
+      </w:pPr>
+      <w:rPr>
+        <w:rFonts w:ascii="Wingdings" w:hAnsi="Wingdings" w:hint="default"/>
+      </w:rPr>
+    </w:lvl>
+  </w:abstractNum>
+  <w:num w:numId="1">
+    <w:abstractNumId w:val="0"/>
+  </w:num>
+</w:numbering>
 </file>
 
 <file path=word/styles.xml><?xml version="1.0" encoding="utf-8"?>
@@ -1063,6 +1377,7 @@
     <w:lsdException w:name="HTML Sample" w:semiHidden="1" w:unhideWhenUsed="1"/>
     <w:lsdException w:name="HTML Typewriter" w:semiHidden="1" w:unhideWhenUsed="1"/>
     <w:lsdException w:name="HTML Variable" w:semiHidden="1" w:unhideWhenUsed="1"/>
+    <w:lsdException w:name="Normal Table" w:semiHidden="1" w:unhideWhenUsed="1"/>
     <w:lsdException w:name="annotation subject" w:semiHidden="1" w:unhideWhenUsed="1"/>
     <w:lsdException w:name="No List" w:semiHidden="1" w:unhideWhenUsed="1"/>
     <w:lsdException w:name="Outline List 1" w:semiHidden="1" w:unhideWhenUsed="1"/>
@@ -1109,8 +1424,10 @@
     <w:lsdException w:name="Table Subtle 2" w:semiHidden="1" w:unhideWhenUsed="1"/>
     <w:lsdException w:name="Table Web 1" w:semiHidden="1" w:unhideWhenUsed="1"/>
     <w:lsdException w:name="Table Web 2" w:semiHidden="1" w:unhideWhenUsed="1"/>
+    <w:lsdException w:name="Table Web 3" w:semiHidden="1" w:unhideWhenUsed="1"/>
     <w:lsdException w:name="Balloon Text" w:semiHidden="1" w:unhideWhenUsed="1"/>
     <w:lsdException w:name="Table Grid" w:uiPriority="39"/>
+    <w:lsdException w:name="Table Theme" w:semiHidden="1" w:unhideWhenUsed="1"/>
     <w:lsdException w:name="Placeholder Text" w:semiHidden="1"/>
     <w:lsdException w:name="No Spacing" w:uiPriority="1" w:qFormat="1"/>
     <w:lsdException w:name="Light Shading" w:uiPriority="60"/>
@@ -1441,6 +1758,17 @@
       <w:color w:val="808080"/>
     </w:rPr>
   </w:style>
+  <w:style w:type="paragraph" w:styleId="Liststycke">
+    <w:name w:val="List Paragraph"/>
+    <w:basedOn w:val="Normal"/>
+    <w:uiPriority w:val="34"/>
+    <w:qFormat/>
+    <w:rsid w:val="00741628"/>
+    <w:pPr>
+      <w:ind w:left="720"/>
+      <w:contextualSpacing/>
+    </w:pPr>
+  </w:style>
 </w:styles>
 </file>
 

</xml_diff>